<commit_message>
edits to charlie comments
</commit_message>
<xml_diff>
--- a/Manuscript/Book_take_2/Submitted Manuscripts/Comments/HEUN  Review of chapters 3-END_MCD.docx
+++ b/Manuscript/Book_take_2/Submitted Manuscripts/Comments/HEUN  Review of chapters 3-END_MCD.docx
@@ -137,16 +137,42 @@
           <w:color w:val="F79646" w:themeColor="accent6"/>
           <w:szCs w:val="24"/>
         </w:rPr>
-        <w:t>WILL DISCUSS WITH OTHER AUTHORS.</w:t>
-      </w:r>
-      <w:r>
-        <w:rPr>
-          <w:rFonts w:cs="NimbusRomNo9L-Regu"/>
-          <w:color w:val="F79646" w:themeColor="accent6"/>
-          <w:szCs w:val="24"/>
-        </w:rPr>
-        <w:t xml:space="preserve"> Discussed – add to introduction, where we discuss biophysical economics (Section 1.2)</w:t>
-      </w:r>
+        <w:t>Will discuss with other authors</w:t>
+      </w:r>
+      <w:r>
+        <w:rPr>
+          <w:rFonts w:cs="NimbusRomNo9L-Regu"/>
+          <w:color w:val="F79646" w:themeColor="accent6"/>
+          <w:szCs w:val="24"/>
+        </w:rPr>
+        <w:t>.</w:t>
+      </w:r>
+      <w:r>
+        <w:rPr>
+          <w:rFonts w:cs="NimbusRomNo9L-Regu"/>
+          <w:color w:val="F79646" w:themeColor="accent6"/>
+          <w:szCs w:val="24"/>
+        </w:rPr>
+        <w:t xml:space="preserve"> Discussed – add</w:t>
+      </w:r>
+      <w:r>
+        <w:rPr>
+          <w:rFonts w:cs="NimbusRomNo9L-Regu"/>
+          <w:color w:val="F79646" w:themeColor="accent6"/>
+          <w:szCs w:val="24"/>
+        </w:rPr>
+        <w:t>ed</w:t>
+      </w:r>
+      <w:r>
+        <w:rPr>
+          <w:rFonts w:cs="NimbusRomNo9L-Regu"/>
+          <w:color w:val="F79646" w:themeColor="accent6"/>
+          <w:szCs w:val="24"/>
+        </w:rPr>
+        <w:t xml:space="preserve"> to introduction, where we discuss biophysical economics (Section 1.2)</w:t>
+      </w:r>
+      <w:bookmarkStart w:id="0" w:name="_GoBack"/>
+      <w:bookmarkEnd w:id="0"/>
     </w:p>
     <w:p>
       <w:pPr>
@@ -6805,8 +6831,6 @@
           <w:szCs w:val="24"/>
         </w:rPr>
       </w:pPr>
-      <w:bookmarkStart w:id="0" w:name="_GoBack"/>
-      <w:bookmarkEnd w:id="0"/>
     </w:p>
     <w:p>
       <w:pPr>
@@ -7185,6 +7209,7 @@
   <w:style w:type="character" w:default="1" w:styleId="DefaultParagraphFont">
     <w:name w:val="Default Paragraph Font"/>
     <w:uiPriority w:val="1"/>
+    <w:semiHidden/>
     <w:unhideWhenUsed/>
   </w:style>
   <w:style w:type="table" w:default="1" w:styleId="TableNormal">
@@ -7509,6 +7534,7 @@
   <w:style w:type="character" w:default="1" w:styleId="DefaultParagraphFont">
     <w:name w:val="Default Paragraph Font"/>
     <w:uiPriority w:val="1"/>
+    <w:semiHidden/>
     <w:unhideWhenUsed/>
   </w:style>
   <w:style w:type="table" w:default="1" w:styleId="TableNormal">
@@ -7955,7 +7981,7 @@
 </file>
 
 <file path=customXml/itemProps1.xml><?xml version="1.0" encoding="utf-8"?>
-<ds:datastoreItem xmlns:ds="http://schemas.openxmlformats.org/officeDocument/2006/customXml" ds:itemID="{57C2C14C-CDC9-A140-83FF-0D9468F25C2F}">
+<ds:datastoreItem xmlns:ds="http://schemas.openxmlformats.org/officeDocument/2006/customXml" ds:itemID="{B0C24DA8-67AE-0B43-BFEA-81DCDE25DF9C}">
   <ds:schemaRefs>
     <ds:schemaRef ds:uri="http://schemas.openxmlformats.org/officeDocument/2006/bibliography"/>
   </ds:schemaRefs>

</xml_diff>

<commit_message>
Edits to summary and response to CH comments.
</commit_message>
<xml_diff>
--- a/Manuscript/Book_take_2/Submitted Manuscripts/Comments/HEUN  Review of chapters 3-END_MCD.docx
+++ b/Manuscript/Book_take_2/Submitted Manuscripts/Comments/HEUN  Review of chapters 3-END_MCD.docx
@@ -171,8 +171,6 @@
         </w:rPr>
         <w:t xml:space="preserve"> to introduction, where we discuss biophysical economics (Section 1.2)</w:t>
       </w:r>
-      <w:bookmarkStart w:id="0" w:name="_GoBack"/>
-      <w:bookmarkEnd w:id="0"/>
     </w:p>
     <w:p>
       <w:pPr>
@@ -5894,6 +5892,25 @@
         </w:rPr>
         <w:t>To me this is failing to see the forest for the trees.   Here you are talking about the various things that you cannot do when in fact you have just written an entire book with great conceptual and mathematical detail  about how to do all these things when in  fact you did not and can not do ANY of them – even for the auto industry let alone the economy more generally.  So it seems to me that you want to start this list with a cry for Federal collection of data (as was once done )  on the energy intensity of the various parts of the economy  -- and then the reconstruction of I-O analyses, first in $ and then in energy a la Bullard.  ONLY then should you think about these other things. You say “needed to fully utilize” but its to utilize at all.</w:t>
       </w:r>
+    </w:p>
+    <w:p>
+      <w:pPr>
+        <w:rPr>
+          <w:rFonts w:cs="NimbusRomNo9L-Regu"/>
+          <w:color w:val="F79646" w:themeColor="accent6"/>
+          <w:szCs w:val="24"/>
+        </w:rPr>
+      </w:pPr>
+      <w:r>
+        <w:rPr>
+          <w:rFonts w:cs="NimbusRomNo9L-Regu"/>
+          <w:color w:val="F79646" w:themeColor="accent6"/>
+          <w:szCs w:val="24"/>
+        </w:rPr>
+        <w:t>Data discussion has been moved to final chapter, now called “Next Steps.”</w:t>
+      </w:r>
+      <w:bookmarkStart w:id="0" w:name="_GoBack"/>
+      <w:bookmarkEnd w:id="0"/>
     </w:p>
     <w:p>
       <w:pPr>
@@ -7200,7 +7217,7 @@
   <w:style w:type="paragraph" w:default="1" w:styleId="Normal">
     <w:name w:val="Normal"/>
     <w:qFormat/>
-    <w:rsid w:val="00D3181D"/>
+    <w:rsid w:val="00D87432"/>
     <w:rPr>
       <w:rFonts w:asciiTheme="majorHAnsi" w:hAnsiTheme="majorHAnsi"/>
       <w:sz w:val="24"/>
@@ -7525,7 +7542,7 @@
   <w:style w:type="paragraph" w:default="1" w:styleId="Normal">
     <w:name w:val="Normal"/>
     <w:qFormat/>
-    <w:rsid w:val="00D3181D"/>
+    <w:rsid w:val="00D87432"/>
     <w:rPr>
       <w:rFonts w:asciiTheme="majorHAnsi" w:hAnsiTheme="majorHAnsi"/>
       <w:sz w:val="24"/>
@@ -7981,7 +7998,7 @@
 </file>
 
 <file path=customXml/itemProps1.xml><?xml version="1.0" encoding="utf-8"?>
-<ds:datastoreItem xmlns:ds="http://schemas.openxmlformats.org/officeDocument/2006/customXml" ds:itemID="{B0C24DA8-67AE-0B43-BFEA-81DCDE25DF9C}">
+<ds:datastoreItem xmlns:ds="http://schemas.openxmlformats.org/officeDocument/2006/customXml" ds:itemID="{B6E85768-F2CE-D549-B01E-6DE2A09D35A1}">
   <ds:schemaRefs>
     <ds:schemaRef ds:uri="http://schemas.openxmlformats.org/officeDocument/2006/bibliography"/>
   </ds:schemaRefs>

</xml_diff>

<commit_message>
Addressing many CASH comments on old Ch 8.
</commit_message>
<xml_diff>
--- a/Manuscript/Book_take_2/Submitted Manuscripts/Comments/HEUN  Review of chapters 3-END_MCD.docx
+++ b/Manuscript/Book_take_2/Submitted Manuscripts/Comments/HEUN  Review of chapters 3-END_MCD.docx
@@ -8833,15 +8833,7 @@
           <w:color w:val="F79646" w:themeColor="accent6"/>
           <w:szCs w:val="24"/>
         </w:rPr>
-        <w:t>Another</w:t>
-      </w:r>
-      <w:r>
-        <w:rPr>
-          <w:rFonts w:cs="NimbusRomNo9L-Regu"/>
-          <w:color w:val="F79646" w:themeColor="accent6"/>
-          <w:szCs w:val="24"/>
-        </w:rPr>
-        <w:t xml:space="preserve"> casualty of moving things out of old Ch. 8 to new homes in methods chapters.</w:t>
+        <w:t>Another casualty of moving things out of old Ch. 8 to new homes in methods chapters.</w:t>
       </w:r>
     </w:p>
     <w:p>
@@ -9256,547 +9248,815 @@
           <w:color w:val="F79646" w:themeColor="accent6"/>
           <w:szCs w:val="24"/>
         </w:rPr>
-        <w:t>This is discusse</w:t>
-      </w:r>
+        <w:t>This is discussed in detail in the Prologue.</w:t>
+      </w:r>
+    </w:p>
+    <w:p>
+      <w:pPr>
+        <w:rPr>
+          <w:rFonts w:cs="NimbusRomNo9L-Regu"/>
+          <w:szCs w:val="24"/>
+        </w:rPr>
+      </w:pPr>
+    </w:p>
+    <w:p>
+      <w:pPr>
+        <w:rPr>
+          <w:rFonts w:cs="NimbusRomNo9L-Regu"/>
+          <w:szCs w:val="24"/>
+        </w:rPr>
+      </w:pPr>
+    </w:p>
+    <w:p>
+      <w:pPr>
+        <w:rPr>
+          <w:rFonts w:cs="NimbusRomNo9L-Regu"/>
+          <w:szCs w:val="24"/>
+        </w:rPr>
+      </w:pPr>
+      <w:r>
+        <w:rPr>
+          <w:rFonts w:cs="NimbusRomNo9L-Regu"/>
+          <w:szCs w:val="24"/>
+        </w:rPr>
+        <w:t xml:space="preserve">8.4 Hybrids of I-O and process-based </w:t>
+      </w:r>
+      <w:proofErr w:type="gramStart"/>
+      <w:r>
+        <w:rPr>
+          <w:rFonts w:cs="NimbusRomNo9L-Regu"/>
+          <w:szCs w:val="24"/>
+        </w:rPr>
+        <w:t xml:space="preserve">methods   </w:t>
+      </w:r>
+      <w:proofErr w:type="gramEnd"/>
+      <w:r>
+        <w:rPr>
+          <w:rFonts w:cs="NimbusRomNo9L-Regu"/>
+          <w:szCs w:val="24"/>
+        </w:rPr>
+        <w:sym w:font="Wingdings" w:char="F0E0"/>
+      </w:r>
+      <w:r>
+        <w:rPr>
+          <w:rFonts w:cs="NimbusRomNo9L-Regu"/>
+          <w:szCs w:val="24"/>
+        </w:rPr>
+        <w:t>&gt;&gt;??? 8.4 I-</w:t>
+      </w:r>
+      <w:proofErr w:type="gramStart"/>
+      <w:r>
+        <w:rPr>
+          <w:rFonts w:cs="NimbusRomNo9L-Regu"/>
+          <w:szCs w:val="24"/>
+        </w:rPr>
+        <w:t>O  vs</w:t>
+      </w:r>
+      <w:proofErr w:type="gramEnd"/>
+      <w:r>
+        <w:rPr>
+          <w:rFonts w:cs="NimbusRomNo9L-Regu"/>
+          <w:szCs w:val="24"/>
+        </w:rPr>
+        <w:t xml:space="preserve">.  process-based methods???? </w:t>
+      </w:r>
+    </w:p>
+    <w:p>
+      <w:pPr>
+        <w:rPr>
+          <w:rFonts w:cs="NimbusRomNo9L-Regu"/>
+          <w:szCs w:val="24"/>
+        </w:rPr>
+      </w:pPr>
+      <w:r>
+        <w:rPr>
+          <w:rFonts w:cs="NimbusRomNo9L-Regu"/>
+          <w:color w:val="F79646" w:themeColor="accent6"/>
+          <w:szCs w:val="24"/>
+        </w:rPr>
+        <w:t>No need to change the title, because the content has been moved to other sections.</w:t>
+      </w:r>
+    </w:p>
+    <w:p>
+      <w:pPr>
+        <w:rPr>
+          <w:rFonts w:cs="NimbusRomNo9L-Regu"/>
+          <w:szCs w:val="24"/>
+        </w:rPr>
+      </w:pPr>
+    </w:p>
+    <w:p>
+      <w:pPr>
+        <w:rPr>
+          <w:rFonts w:cs="NimbusRomNo9L-Regu"/>
+          <w:szCs w:val="24"/>
+        </w:rPr>
+      </w:pPr>
+      <w:proofErr w:type="gramStart"/>
+      <w:r>
+        <w:rPr>
+          <w:rFonts w:cs="NimbusRomNo9L-Regu"/>
+          <w:szCs w:val="24"/>
+        </w:rPr>
+        <w:t>8.4  whole</w:t>
+      </w:r>
+      <w:proofErr w:type="gramEnd"/>
+      <w:r>
+        <w:rPr>
+          <w:rFonts w:cs="NimbusRomNo9L-Regu"/>
+          <w:szCs w:val="24"/>
+        </w:rPr>
+        <w:t xml:space="preserve"> section seems like methods, in a methods book.  It seems more methods than discussion…</w:t>
+      </w:r>
+    </w:p>
+    <w:p>
+      <w:pPr>
+        <w:rPr>
+          <w:rFonts w:cs="NimbusRomNo9L-Regu"/>
+          <w:color w:val="F79646" w:themeColor="accent6"/>
+          <w:szCs w:val="24"/>
+        </w:rPr>
+      </w:pPr>
+      <w:r>
+        <w:rPr>
+          <w:rFonts w:cs="NimbusRomNo9L-Regu"/>
+          <w:color w:val="F79646" w:themeColor="accent6"/>
+          <w:szCs w:val="24"/>
+        </w:rPr>
+        <w:t>All of this content has now been moved to methods chapters.</w:t>
+      </w:r>
+    </w:p>
+    <w:p>
+      <w:pPr>
+        <w:rPr>
+          <w:rFonts w:cs="NimbusRomNo9L-Regu"/>
+          <w:szCs w:val="24"/>
+        </w:rPr>
+      </w:pPr>
+    </w:p>
+    <w:p>
+      <w:pPr>
+        <w:rPr>
+          <w:rFonts w:cs="NimbusRomNo9L-Regu"/>
+          <w:szCs w:val="24"/>
+        </w:rPr>
+      </w:pPr>
+    </w:p>
+    <w:p>
+      <w:pPr>
+        <w:rPr>
+          <w:rFonts w:cs="NimbusRomNo9L-Regu"/>
+          <w:szCs w:val="24"/>
+        </w:rPr>
+      </w:pPr>
+      <w:r>
+        <w:rPr>
+          <w:rFonts w:cs="NimbusRomNo9L-Regu"/>
+          <w:szCs w:val="24"/>
+        </w:rPr>
+        <w:t>Seems like fig 8.3 could come earlier</w:t>
+      </w:r>
+    </w:p>
+    <w:p>
+      <w:pPr>
+        <w:rPr>
+          <w:rFonts w:cs="NimbusRomNo9L-Regu"/>
+          <w:color w:val="F79646" w:themeColor="accent6"/>
+          <w:szCs w:val="24"/>
+        </w:rPr>
+      </w:pPr>
+      <w:r>
+        <w:rPr>
+          <w:rFonts w:cs="NimbusRomNo9L-Regu"/>
+          <w:color w:val="F79646" w:themeColor="accent6"/>
+          <w:szCs w:val="24"/>
+        </w:rPr>
+        <w:t>Has now been moved to methods sections.</w:t>
+      </w:r>
+    </w:p>
+    <w:p>
+      <w:pPr>
+        <w:rPr>
+          <w:rFonts w:cs="NimbusRomNo9L-Regu"/>
+          <w:szCs w:val="24"/>
+        </w:rPr>
+      </w:pPr>
+    </w:p>
+    <w:p>
+      <w:pPr>
+        <w:rPr>
+          <w:rFonts w:cs="NimbusRomNo9L-Regu"/>
+          <w:szCs w:val="24"/>
+        </w:rPr>
+      </w:pPr>
+      <w:r>
+        <w:rPr>
+          <w:rFonts w:cs="NimbusRomNo9L-Regu"/>
+          <w:szCs w:val="24"/>
+        </w:rPr>
+        <w:t>Likewise 8.51 -8.53   seems like it should come earlier, in an earlier chapter, maybe its own short chapter 3???  Why is it way back here</w:t>
+      </w:r>
+      <w:proofErr w:type="gramStart"/>
+      <w:r>
+        <w:rPr>
+          <w:rFonts w:cs="NimbusRomNo9L-Regu"/>
+          <w:szCs w:val="24"/>
+        </w:rPr>
+        <w:t>,  where</w:t>
+      </w:r>
+      <w:proofErr w:type="gramEnd"/>
+      <w:r>
+        <w:rPr>
+          <w:rFonts w:cs="NimbusRomNo9L-Regu"/>
+          <w:szCs w:val="24"/>
+        </w:rPr>
+        <w:t xml:space="preserve"> you should be discussing ,  not giving (good) basics?  </w:t>
+      </w:r>
+    </w:p>
+    <w:p>
+      <w:pPr>
+        <w:rPr>
+          <w:rFonts w:cs="NimbusRomNo9L-Regu"/>
+          <w:color w:val="F79646" w:themeColor="accent6"/>
+          <w:szCs w:val="24"/>
+        </w:rPr>
+      </w:pPr>
+      <w:r>
+        <w:rPr>
+          <w:rFonts w:cs="NimbusRomNo9L-Regu"/>
+          <w:color w:val="F79646" w:themeColor="accent6"/>
+          <w:szCs w:val="24"/>
+        </w:rPr>
+        <w:t>Has now been moved to methods sections.</w:t>
+      </w:r>
+    </w:p>
+    <w:p>
+      <w:pPr>
+        <w:rPr>
+          <w:rFonts w:cs="NimbusRomNo9L-Regu"/>
+          <w:szCs w:val="24"/>
+        </w:rPr>
+      </w:pPr>
+    </w:p>
+    <w:p>
+      <w:pPr>
+        <w:rPr>
+          <w:rFonts w:cs="NimbusRomNo9L-Regu"/>
+          <w:szCs w:val="24"/>
+        </w:rPr>
+      </w:pPr>
+    </w:p>
+    <w:p>
+      <w:pPr>
+        <w:rPr>
+          <w:rFonts w:cs="NimbusRomNo9L-Regu"/>
+          <w:szCs w:val="24"/>
+        </w:rPr>
+      </w:pPr>
+      <w:r>
+        <w:rPr>
+          <w:rFonts w:cs="NimbusRomNo9L-Regu"/>
+          <w:szCs w:val="24"/>
+        </w:rPr>
+        <w:t>However, the EI-O method has been extended in the literature to include co-products for each economic sector</w:t>
+      </w:r>
+      <w:proofErr w:type="gramStart"/>
+      <w:r>
+        <w:rPr>
+          <w:rFonts w:cs="NimbusRomNo9L-Regu"/>
+          <w:szCs w:val="24"/>
+        </w:rPr>
+        <w:t>.[</w:t>
+      </w:r>
+      <w:proofErr w:type="gramEnd"/>
+      <w:r>
+        <w:rPr>
+          <w:rFonts w:cs="NimbusRomNo9L-Regu"/>
+          <w:szCs w:val="24"/>
+        </w:rPr>
+        <w:t xml:space="preserve">27, 28], where energy costs are apportioned to different sectors in proportion to the </w:t>
+      </w:r>
+      <w:proofErr w:type="spellStart"/>
+      <w:r>
+        <w:rPr>
+          <w:rFonts w:cs="NimbusRomNo9L-Regu"/>
+          <w:szCs w:val="24"/>
+        </w:rPr>
+        <w:t>quzntity</w:t>
+      </w:r>
+      <w:proofErr w:type="spellEnd"/>
+      <w:r>
+        <w:rPr>
+          <w:rFonts w:cs="NimbusRomNo9L-Regu"/>
+          <w:szCs w:val="24"/>
+        </w:rPr>
+        <w:t xml:space="preserve"> of the outputs.  …….  To do so, both make and use data are employed.</w:t>
+      </w:r>
+    </w:p>
+    <w:p>
+      <w:pPr>
+        <w:rPr>
+          <w:rFonts w:cs="NimbusRomNo9L-Regu"/>
+          <w:szCs w:val="24"/>
+        </w:rPr>
+      </w:pPr>
+    </w:p>
+    <w:p>
+      <w:pPr>
+        <w:rPr>
+          <w:rFonts w:cs="NimbusRomNo9L-Regu"/>
+          <w:szCs w:val="24"/>
+        </w:rPr>
+      </w:pPr>
+      <w:proofErr w:type="gramStart"/>
+      <w:r>
+        <w:rPr>
+          <w:rFonts w:cs="NimbusRomNo9L-Regu"/>
+          <w:szCs w:val="24"/>
+        </w:rPr>
+        <w:t>meaning</w:t>
+      </w:r>
+      <w:proofErr w:type="gramEnd"/>
+      <w:r>
+        <w:rPr>
+          <w:rFonts w:cs="NimbusRomNo9L-Regu"/>
+          <w:szCs w:val="24"/>
+        </w:rPr>
+        <w:t xml:space="preserve"> that the embodied energy of food may actually be several times larger than the actual energy content of the food itself.  Here is a reference for embodied energy, about three times chemical energy.   Also about 3 times even that for </w:t>
+      </w:r>
+      <w:proofErr w:type="gramStart"/>
+      <w:r>
+        <w:rPr>
+          <w:rFonts w:cs="NimbusRomNo9L-Regu"/>
+          <w:szCs w:val="24"/>
+        </w:rPr>
+        <w:t>distributing ,</w:t>
+      </w:r>
+      <w:proofErr w:type="gramEnd"/>
+      <w:r>
+        <w:rPr>
+          <w:rFonts w:cs="NimbusRomNo9L-Regu"/>
+          <w:szCs w:val="24"/>
+        </w:rPr>
+        <w:t xml:space="preserve"> cooking and so on.  </w:t>
+      </w:r>
+      <w:proofErr w:type="gramStart"/>
+      <w:r>
+        <w:rPr>
+          <w:rFonts w:cs="NimbusRomNo9L-Regu"/>
+          <w:szCs w:val="24"/>
+        </w:rPr>
+        <w:t>(Pimentel personal communication).</w:t>
+      </w:r>
+      <w:proofErr w:type="gramEnd"/>
+      <w:r>
+        <w:rPr>
+          <w:rFonts w:cs="NimbusRomNo9L-Regu"/>
+          <w:szCs w:val="24"/>
+        </w:rPr>
+        <w:t xml:space="preserve">  </w:t>
+      </w:r>
+    </w:p>
+    <w:p>
+      <w:pPr>
+        <w:rPr>
+          <w:rFonts w:cs="NimbusRomNo9L-Regu"/>
+          <w:szCs w:val="24"/>
+        </w:rPr>
+      </w:pPr>
+    </w:p>
+    <w:p>
+      <w:pPr>
+        <w:rPr>
+          <w:rFonts w:cs="NimbusRomNo9L-Regu"/>
+          <w:szCs w:val="24"/>
+        </w:rPr>
+      </w:pPr>
+      <w:r>
+        <w:rPr>
+          <w:rFonts w:cs="NimbusRomNo9L-Regu"/>
+          <w:szCs w:val="24"/>
+        </w:rPr>
+        <w:t xml:space="preserve">.    Hamilton </w:t>
+      </w:r>
+      <w:proofErr w:type="gramStart"/>
+      <w:r>
+        <w:rPr>
+          <w:rFonts w:cs="NimbusRomNo9L-Regu"/>
+          <w:szCs w:val="24"/>
+        </w:rPr>
+        <w:t>A ,</w:t>
+      </w:r>
+      <w:proofErr w:type="gramEnd"/>
+      <w:r>
+        <w:rPr>
+          <w:rFonts w:cs="NimbusRomNo9L-Regu"/>
+          <w:szCs w:val="24"/>
+        </w:rPr>
+        <w:t xml:space="preserve"> </w:t>
+      </w:r>
+      <w:proofErr w:type="spellStart"/>
+      <w:r>
+        <w:rPr>
+          <w:rFonts w:cs="NimbusRomNo9L-Regu"/>
+          <w:szCs w:val="24"/>
+        </w:rPr>
+        <w:t>Balogh</w:t>
+      </w:r>
+      <w:proofErr w:type="spellEnd"/>
+      <w:r>
+        <w:rPr>
+          <w:rFonts w:cs="NimbusRomNo9L-Regu"/>
+          <w:szCs w:val="24"/>
+        </w:rPr>
+        <w:t xml:space="preserve"> SB, Maxwell A, Hall CAS. 2013. Efficiency of edible agriculture in </w:t>
+      </w:r>
+    </w:p>
+    <w:p>
+      <w:pPr>
+        <w:rPr>
+          <w:rFonts w:cs="NimbusRomNo9L-Regu"/>
+          <w:szCs w:val="24"/>
+        </w:rPr>
+      </w:pPr>
+      <w:r>
+        <w:rPr>
+          <w:rFonts w:cs="NimbusRomNo9L-Regu"/>
+          <w:szCs w:val="24"/>
+        </w:rPr>
+        <w:t xml:space="preserve">      Canada and the U.S. over the past 3 and 4 decades.  </w:t>
+      </w:r>
+      <w:proofErr w:type="gramStart"/>
+      <w:r>
+        <w:rPr>
+          <w:rFonts w:cs="NimbusRomNo9L-Regu"/>
+          <w:szCs w:val="24"/>
+        </w:rPr>
+        <w:t>Energies 6:1764-1793.</w:t>
+      </w:r>
+      <w:proofErr w:type="gramEnd"/>
+    </w:p>
+    <w:p>
+      <w:pPr>
+        <w:rPr>
+          <w:rFonts w:cs="NimbusRomNo9L-Regu"/>
+          <w:szCs w:val="24"/>
+        </w:rPr>
+      </w:pPr>
+    </w:p>
+    <w:p>
+      <w:pPr>
+        <w:rPr>
+          <w:rFonts w:cs="NimbusRomNo9L-Regu"/>
+          <w:color w:val="F79646" w:themeColor="accent6"/>
+          <w:szCs w:val="24"/>
+        </w:rPr>
+      </w:pPr>
+      <w:r>
+        <w:rPr>
+          <w:rFonts w:cs="NimbusRomNo9L-Regu"/>
+          <w:color w:val="F79646" w:themeColor="accent6"/>
+          <w:szCs w:val="24"/>
+        </w:rPr>
+        <w:t>An introduction discussion of embodied energy using food as an example and referencing the Hamilton paper has now been added to the embodied energy chapter.</w:t>
+      </w:r>
+    </w:p>
+    <w:p>
+      <w:pPr>
+        <w:rPr>
+          <w:rFonts w:cs="NimbusRomNo9L-Regu"/>
+          <w:szCs w:val="24"/>
+        </w:rPr>
+      </w:pPr>
+    </w:p>
+    <w:p>
+      <w:pPr>
+        <w:rPr>
+          <w:rFonts w:cs="NimbusRomNo9L-Regu"/>
+          <w:szCs w:val="24"/>
+        </w:rPr>
+      </w:pPr>
+    </w:p>
+    <w:p>
+      <w:pPr>
+        <w:rPr>
+          <w:rFonts w:cs="NimbusRomNo9L-Regu"/>
+          <w:szCs w:val="24"/>
+        </w:rPr>
+      </w:pPr>
+      <w:proofErr w:type="gramStart"/>
+      <w:r>
+        <w:rPr>
+          <w:rFonts w:cs="NimbusRomNo9L-Regu"/>
+          <w:szCs w:val="24"/>
+        </w:rPr>
+        <w:t>The transitions from 8.3 to 8.</w:t>
+      </w:r>
+      <w:proofErr w:type="gramEnd"/>
+      <w:r>
+        <w:rPr>
+          <w:rFonts w:cs="NimbusRomNo9L-Regu"/>
+          <w:szCs w:val="24"/>
+        </w:rPr>
+        <w:t xml:space="preserve"> 4 to 8.5 to </w:t>
+      </w:r>
+      <w:proofErr w:type="gramStart"/>
+      <w:r>
+        <w:rPr>
+          <w:rFonts w:cs="NimbusRomNo9L-Regu"/>
+          <w:szCs w:val="24"/>
+        </w:rPr>
+        <w:t>8.6  seem</w:t>
+      </w:r>
+      <w:proofErr w:type="gramEnd"/>
+      <w:r>
+        <w:rPr>
+          <w:rFonts w:cs="NimbusRomNo9L-Regu"/>
+          <w:szCs w:val="24"/>
+        </w:rPr>
+        <w:t xml:space="preserve"> almost non existent</w:t>
+      </w:r>
+    </w:p>
+    <w:p>
+      <w:pPr>
+        <w:rPr>
+          <w:rFonts w:cs="NimbusRomNo9L-Regu"/>
+          <w:szCs w:val="24"/>
+        </w:rPr>
+      </w:pPr>
+    </w:p>
+    <w:p>
+      <w:pPr>
+        <w:rPr>
+          <w:rFonts w:cs="NimbusRomNo9L-Regu"/>
+          <w:color w:val="F79646" w:themeColor="accent6"/>
+          <w:szCs w:val="24"/>
+        </w:rPr>
+      </w:pPr>
+      <w:r>
+        <w:rPr>
+          <w:rFonts w:cs="NimbusRomNo9L-Regu"/>
+          <w:color w:val="F79646" w:themeColor="accent6"/>
+          <w:szCs w:val="24"/>
+        </w:rPr>
+        <w:t xml:space="preserve">True. </w:t>
+      </w:r>
+      <w:proofErr w:type="gramStart"/>
+      <w:r>
+        <w:rPr>
+          <w:rFonts w:cs="NimbusRomNo9L-Regu"/>
+          <w:color w:val="F79646" w:themeColor="accent6"/>
+          <w:szCs w:val="24"/>
+        </w:rPr>
+        <w:t xml:space="preserve">The need for transitions has been eliminated by moving these </w:t>
+      </w:r>
+      <w:r>
+        <w:rPr>
+          <w:rFonts w:cs="NimbusRomNo9L-Regu"/>
+          <w:color w:val="F79646" w:themeColor="accent6"/>
+          <w:szCs w:val="24"/>
+        </w:rPr>
+        <w:t xml:space="preserve">methodological </w:t>
+      </w:r>
+      <w:r>
+        <w:rPr>
+          <w:rFonts w:cs="NimbusRomNo9L-Regu"/>
+          <w:color w:val="F79646" w:themeColor="accent6"/>
+          <w:szCs w:val="24"/>
+        </w:rPr>
+        <w:t>pieces to chapters where they are more appropriate</w:t>
+      </w:r>
+      <w:proofErr w:type="gramEnd"/>
+      <w:r>
+        <w:rPr>
+          <w:rFonts w:cs="NimbusRomNo9L-Regu"/>
+          <w:color w:val="F79646" w:themeColor="accent6"/>
+          <w:szCs w:val="24"/>
+        </w:rPr>
+        <w:t>.</w:t>
+      </w:r>
+    </w:p>
+    <w:p>
+      <w:pPr>
+        <w:rPr>
+          <w:rFonts w:cs="NimbusRomNo9L-Regu"/>
+          <w:szCs w:val="24"/>
+        </w:rPr>
+      </w:pPr>
+    </w:p>
+    <w:p>
+      <w:pPr>
+        <w:rPr>
+          <w:rFonts w:cs="NimbusRomNo9L-Regu"/>
+          <w:szCs w:val="24"/>
+        </w:rPr>
+      </w:pPr>
+    </w:p>
+    <w:p>
+      <w:pPr>
+        <w:rPr>
+          <w:rFonts w:cs="NimbusRomNo9L-Regu"/>
+          <w:szCs w:val="24"/>
+        </w:rPr>
+      </w:pPr>
+      <w:r>
+        <w:rPr>
+          <w:rFonts w:cs="NimbusRomNo9L-Regu"/>
+          <w:szCs w:val="24"/>
+        </w:rPr>
+        <w:t>“Within our framework, we do not account for either the material or energetic</w:t>
+      </w:r>
+    </w:p>
+    <w:p>
+      <w:pPr>
+        <w:rPr>
+          <w:rFonts w:cs="NimbusRomNo9L-Regu"/>
+          <w:szCs w:val="24"/>
+        </w:rPr>
+      </w:pPr>
+      <w:proofErr w:type="gramStart"/>
+      <w:r>
+        <w:rPr>
+          <w:rFonts w:cs="NimbusRomNo9L-Regu"/>
+          <w:szCs w:val="24"/>
+        </w:rPr>
+        <w:t>quality</w:t>
+      </w:r>
+      <w:proofErr w:type="gramEnd"/>
+      <w:r>
+        <w:rPr>
+          <w:rFonts w:cs="NimbusRomNo9L-Regu"/>
+          <w:szCs w:val="24"/>
+        </w:rPr>
+        <w:t xml:space="preserve"> of resources that pass through the economy nor the irreversibility of economic</w:t>
+      </w:r>
+    </w:p>
+    <w:p>
+      <w:pPr>
+        <w:rPr>
+          <w:rFonts w:cs="NimbusRomNo9L-Regu"/>
+          <w:szCs w:val="24"/>
+        </w:rPr>
+      </w:pPr>
+      <w:proofErr w:type="gramStart"/>
+      <w:r>
+        <w:rPr>
+          <w:rFonts w:cs="NimbusRomNo9L-Regu"/>
+          <w:szCs w:val="24"/>
+        </w:rPr>
+        <w:t>processes</w:t>
+      </w:r>
+      <w:proofErr w:type="gramEnd"/>
+      <w:r>
+        <w:rPr>
+          <w:rFonts w:cs="NimbusRomNo9L-Regu"/>
+          <w:szCs w:val="24"/>
+        </w:rPr>
+        <w:t xml:space="preserve">  “  who is OUR?  NCE?    </w:t>
+      </w:r>
+      <w:proofErr w:type="spellStart"/>
+      <w:proofErr w:type="gramStart"/>
+      <w:r>
+        <w:rPr>
+          <w:rFonts w:cs="NimbusRomNo9L-Regu"/>
+          <w:szCs w:val="24"/>
+        </w:rPr>
+        <w:t>Heun</w:t>
+      </w:r>
+      <w:proofErr w:type="spellEnd"/>
+      <w:r>
+        <w:rPr>
+          <w:rFonts w:cs="NimbusRomNo9L-Regu"/>
+          <w:szCs w:val="24"/>
+        </w:rPr>
+        <w:t xml:space="preserve"> yet l.?</w:t>
+      </w:r>
+      <w:proofErr w:type="gramEnd"/>
+      <w:r>
+        <w:rPr>
+          <w:rFonts w:cs="NimbusRomNo9L-Regu"/>
+          <w:szCs w:val="24"/>
+        </w:rPr>
+        <w:t xml:space="preserve">  I thought that is what you did do???  </w:t>
+      </w:r>
+    </w:p>
+    <w:p>
+      <w:pPr>
+        <w:rPr>
+          <w:rFonts w:cs="NimbusRomNo9L-Regu"/>
+          <w:color w:val="F79646" w:themeColor="accent6"/>
+          <w:szCs w:val="24"/>
+        </w:rPr>
+      </w:pPr>
+      <w:proofErr w:type="gramStart"/>
+      <w:r>
+        <w:rPr>
+          <w:rFonts w:cs="NimbusRomNo9L-Regu"/>
+          <w:color w:val="F79646" w:themeColor="accent6"/>
+          <w:szCs w:val="24"/>
+        </w:rPr>
+        <w:t xml:space="preserve">The need for this discussion has been eliminated by moving content out of old </w:t>
+      </w:r>
+      <w:proofErr w:type="spellStart"/>
+      <w:r>
+        <w:rPr>
+          <w:rFonts w:cs="NimbusRomNo9L-Regu"/>
+          <w:color w:val="F79646" w:themeColor="accent6"/>
+          <w:szCs w:val="24"/>
+        </w:rPr>
+        <w:t>Ch</w:t>
+      </w:r>
+      <w:proofErr w:type="spellEnd"/>
+      <w:r>
+        <w:rPr>
+          <w:rFonts w:cs="NimbusRomNo9L-Regu"/>
+          <w:color w:val="F79646" w:themeColor="accent6"/>
+          <w:szCs w:val="24"/>
+        </w:rPr>
+        <w:t xml:space="preserve"> 8 into the appropriate methodological chapters</w:t>
+      </w:r>
+      <w:proofErr w:type="gramEnd"/>
+      <w:r>
+        <w:rPr>
+          <w:rFonts w:cs="NimbusRomNo9L-Regu"/>
+          <w:color w:val="F79646" w:themeColor="accent6"/>
+          <w:szCs w:val="24"/>
+        </w:rPr>
+        <w:t>.</w:t>
+      </w:r>
+    </w:p>
+    <w:p>
+      <w:pPr>
+        <w:rPr>
+          <w:rFonts w:cs="NimbusRomNo9L-Regu"/>
+          <w:szCs w:val="24"/>
+        </w:rPr>
+      </w:pPr>
+    </w:p>
+    <w:p>
+      <w:pPr>
+        <w:rPr>
+          <w:rFonts w:cs="NimbusRomNo9L-Regu"/>
+          <w:szCs w:val="24"/>
+        </w:rPr>
+      </w:pPr>
+    </w:p>
+    <w:p>
+      <w:pPr>
+        <w:rPr>
+          <w:rFonts w:cs="NimbusRomNo9L-Regu"/>
+          <w:szCs w:val="24"/>
+        </w:rPr>
+      </w:pPr>
+    </w:p>
+    <w:p>
+      <w:pPr>
+        <w:rPr>
+          <w:rFonts w:cs="NimbusRomNo9L-Regu"/>
+          <w:szCs w:val="24"/>
+        </w:rPr>
+      </w:pPr>
+      <w:r>
+        <w:rPr>
+          <w:rFonts w:cs="NimbusRomNo9L-Regu"/>
+          <w:szCs w:val="24"/>
+        </w:rPr>
+        <w:t>In industrialized societies, it may be negligible</w:t>
+      </w:r>
+      <w:proofErr w:type="gramStart"/>
+      <w:r>
+        <w:rPr>
+          <w:rFonts w:cs="NimbusRomNo9L-Regu"/>
+          <w:szCs w:val="24"/>
+        </w:rPr>
+        <w:t>,   It</w:t>
+      </w:r>
+      <w:proofErr w:type="gramEnd"/>
+      <w:r>
+        <w:rPr>
+          <w:rFonts w:cs="NimbusRomNo9L-Regu"/>
+          <w:szCs w:val="24"/>
+        </w:rPr>
+        <w:t xml:space="preserve"> IS negligible </w:t>
+      </w:r>
+    </w:p>
+    <w:p>
+      <w:pPr>
+        <w:rPr>
+          <w:rFonts w:cs="NimbusRomNo9L-Regu"/>
+          <w:szCs w:val="24"/>
+        </w:rPr>
+      </w:pPr>
       <w:bookmarkStart w:id="0" w:name="_GoBack"/>
       <w:bookmarkEnd w:id="0"/>
-      <w:r>
-        <w:rPr>
-          <w:rFonts w:cs="NimbusRomNo9L-Regu"/>
-          <w:color w:val="F79646" w:themeColor="accent6"/>
-          <w:szCs w:val="24"/>
-        </w:rPr>
-        <w:t>d in detail in the Prologue.</w:t>
-      </w:r>
-    </w:p>
-    <w:p>
-      <w:pPr>
-        <w:rPr>
-          <w:rFonts w:cs="NimbusRomNo9L-Regu"/>
-          <w:szCs w:val="24"/>
-        </w:rPr>
-      </w:pPr>
-    </w:p>
-    <w:p>
-      <w:pPr>
-        <w:rPr>
-          <w:rFonts w:cs="NimbusRomNo9L-Regu"/>
-          <w:szCs w:val="24"/>
-        </w:rPr>
-      </w:pPr>
-    </w:p>
-    <w:p>
-      <w:pPr>
-        <w:rPr>
-          <w:rFonts w:cs="NimbusRomNo9L-Regu"/>
-          <w:szCs w:val="24"/>
-        </w:rPr>
-      </w:pPr>
-      <w:r>
-        <w:rPr>
-          <w:rFonts w:cs="NimbusRomNo9L-Regu"/>
-          <w:szCs w:val="24"/>
-        </w:rPr>
-        <w:t xml:space="preserve">8.4 Hybrids of I-O and process-based </w:t>
-      </w:r>
-      <w:proofErr w:type="gramStart"/>
-      <w:r>
-        <w:rPr>
-          <w:rFonts w:cs="NimbusRomNo9L-Regu"/>
-          <w:szCs w:val="24"/>
-        </w:rPr>
-        <w:t xml:space="preserve">methods   </w:t>
-      </w:r>
-      <w:proofErr w:type="gramEnd"/>
-      <w:r>
-        <w:rPr>
-          <w:rFonts w:cs="NimbusRomNo9L-Regu"/>
-          <w:szCs w:val="24"/>
-        </w:rPr>
-        <w:sym w:font="Wingdings" w:char="F0E0"/>
-      </w:r>
-      <w:r>
-        <w:rPr>
-          <w:rFonts w:cs="NimbusRomNo9L-Regu"/>
-          <w:szCs w:val="24"/>
-        </w:rPr>
-        <w:t>&gt;&gt;??? 8.4 I-</w:t>
-      </w:r>
-      <w:proofErr w:type="gramStart"/>
-      <w:r>
-        <w:rPr>
-          <w:rFonts w:cs="NimbusRomNo9L-Regu"/>
-          <w:szCs w:val="24"/>
-        </w:rPr>
-        <w:t>O  vs</w:t>
-      </w:r>
-      <w:proofErr w:type="gramEnd"/>
-      <w:r>
-        <w:rPr>
-          <w:rFonts w:cs="NimbusRomNo9L-Regu"/>
-          <w:szCs w:val="24"/>
-        </w:rPr>
-        <w:t xml:space="preserve">.  process-based methods???? </w:t>
-      </w:r>
-    </w:p>
-    <w:p>
-      <w:pPr>
-        <w:rPr>
-          <w:rFonts w:cs="NimbusRomNo9L-Regu"/>
-          <w:szCs w:val="24"/>
-        </w:rPr>
-      </w:pPr>
-    </w:p>
-    <w:p>
-      <w:pPr>
-        <w:rPr>
-          <w:rFonts w:cs="NimbusRomNo9L-Regu"/>
-          <w:szCs w:val="24"/>
-        </w:rPr>
-      </w:pPr>
-    </w:p>
-    <w:p>
-      <w:pPr>
-        <w:rPr>
-          <w:rFonts w:cs="NimbusRomNo9L-Regu"/>
-          <w:szCs w:val="24"/>
-        </w:rPr>
-      </w:pPr>
-      <w:proofErr w:type="gramStart"/>
-      <w:r>
-        <w:rPr>
-          <w:rFonts w:cs="NimbusRomNo9L-Regu"/>
-          <w:szCs w:val="24"/>
-        </w:rPr>
-        <w:t>8.4  whole</w:t>
-      </w:r>
-      <w:proofErr w:type="gramEnd"/>
-      <w:r>
-        <w:rPr>
-          <w:rFonts w:cs="NimbusRomNo9L-Regu"/>
-          <w:szCs w:val="24"/>
-        </w:rPr>
-        <w:t xml:space="preserve"> section seems like methods, in a methods book.  It seems more methods than discussion…</w:t>
-      </w:r>
-    </w:p>
-    <w:p>
-      <w:pPr>
-        <w:rPr>
-          <w:rFonts w:cs="NimbusRomNo9L-Regu"/>
-          <w:szCs w:val="24"/>
-        </w:rPr>
-      </w:pPr>
-      <w:r>
-        <w:rPr>
-          <w:rFonts w:cs="NimbusRomNo9L-Regu"/>
-          <w:szCs w:val="24"/>
-        </w:rPr>
-        <w:t>Seems like fig 8.3 could come earlier</w:t>
-      </w:r>
-    </w:p>
-    <w:p>
-      <w:pPr>
-        <w:rPr>
-          <w:rFonts w:cs="NimbusRomNo9L-Regu"/>
-          <w:szCs w:val="24"/>
-        </w:rPr>
-      </w:pPr>
-    </w:p>
-    <w:p>
-      <w:pPr>
-        <w:rPr>
-          <w:rFonts w:cs="NimbusRomNo9L-Regu"/>
-          <w:szCs w:val="24"/>
-        </w:rPr>
-      </w:pPr>
-      <w:r>
-        <w:rPr>
-          <w:rFonts w:cs="NimbusRomNo9L-Regu"/>
-          <w:szCs w:val="24"/>
-        </w:rPr>
-        <w:t>Likewise 8.51 -8.53   seems like it should come earlier, in an earlier chapter, maybe its own short chapter 3???  Why is it way back here</w:t>
-      </w:r>
-      <w:proofErr w:type="gramStart"/>
-      <w:r>
-        <w:rPr>
-          <w:rFonts w:cs="NimbusRomNo9L-Regu"/>
-          <w:szCs w:val="24"/>
-        </w:rPr>
-        <w:t>,  where</w:t>
-      </w:r>
-      <w:proofErr w:type="gramEnd"/>
-      <w:r>
-        <w:rPr>
-          <w:rFonts w:cs="NimbusRomNo9L-Regu"/>
-          <w:szCs w:val="24"/>
-        </w:rPr>
-        <w:t xml:space="preserve"> you should be discussing ,  not giving (good) basics?  </w:t>
-      </w:r>
-    </w:p>
-    <w:p>
-      <w:pPr>
-        <w:rPr>
-          <w:rFonts w:cs="NimbusRomNo9L-Regu"/>
-          <w:szCs w:val="24"/>
-        </w:rPr>
-      </w:pPr>
-    </w:p>
-    <w:p>
-      <w:pPr>
-        <w:rPr>
-          <w:rFonts w:cs="NimbusRomNo9L-Regu"/>
-          <w:szCs w:val="24"/>
-        </w:rPr>
-      </w:pPr>
-    </w:p>
-    <w:p>
-      <w:pPr>
-        <w:rPr>
-          <w:rFonts w:cs="NimbusRomNo9L-Regu"/>
-          <w:szCs w:val="24"/>
-        </w:rPr>
-      </w:pPr>
-      <w:r>
-        <w:rPr>
-          <w:rFonts w:cs="NimbusRomNo9L-Regu"/>
-          <w:szCs w:val="24"/>
-        </w:rPr>
-        <w:t>However, the EI-O method has been extended in the literature to include co-products for each economic sector</w:t>
-      </w:r>
-      <w:proofErr w:type="gramStart"/>
-      <w:r>
-        <w:rPr>
-          <w:rFonts w:cs="NimbusRomNo9L-Regu"/>
-          <w:szCs w:val="24"/>
-        </w:rPr>
-        <w:t>.[</w:t>
-      </w:r>
-      <w:proofErr w:type="gramEnd"/>
-      <w:r>
-        <w:rPr>
-          <w:rFonts w:cs="NimbusRomNo9L-Regu"/>
-          <w:szCs w:val="24"/>
-        </w:rPr>
-        <w:t xml:space="preserve">27, 28], where energy costs are apportioned to different sectors in proportion to the </w:t>
-      </w:r>
-      <w:proofErr w:type="spellStart"/>
-      <w:r>
-        <w:rPr>
-          <w:rFonts w:cs="NimbusRomNo9L-Regu"/>
-          <w:szCs w:val="24"/>
-        </w:rPr>
-        <w:t>quzntity</w:t>
-      </w:r>
-      <w:proofErr w:type="spellEnd"/>
-      <w:r>
-        <w:rPr>
-          <w:rFonts w:cs="NimbusRomNo9L-Regu"/>
-          <w:szCs w:val="24"/>
-        </w:rPr>
-        <w:t xml:space="preserve"> of the outputs.  …….  To do so, both make and use data are employed.</w:t>
-      </w:r>
-    </w:p>
-    <w:p>
-      <w:pPr>
-        <w:rPr>
-          <w:rFonts w:cs="NimbusRomNo9L-Regu"/>
-          <w:szCs w:val="24"/>
-        </w:rPr>
-      </w:pPr>
-    </w:p>
-    <w:p>
-      <w:pPr>
-        <w:rPr>
-          <w:rFonts w:cs="NimbusRomNo9L-Regu"/>
-          <w:szCs w:val="24"/>
-        </w:rPr>
-      </w:pPr>
-      <w:proofErr w:type="gramStart"/>
-      <w:r>
-        <w:rPr>
-          <w:rFonts w:cs="NimbusRomNo9L-Regu"/>
-          <w:szCs w:val="24"/>
-        </w:rPr>
-        <w:t>meaning</w:t>
-      </w:r>
-      <w:proofErr w:type="gramEnd"/>
-      <w:r>
-        <w:rPr>
-          <w:rFonts w:cs="NimbusRomNo9L-Regu"/>
-          <w:szCs w:val="24"/>
-        </w:rPr>
-        <w:t xml:space="preserve"> that the embodied energy of food may actually be several times larger than the actual energy content of the food itself.  Here is a reference for embodied energy, about three times chemical energy.   Also about 3 times even that for </w:t>
-      </w:r>
-      <w:proofErr w:type="gramStart"/>
-      <w:r>
-        <w:rPr>
-          <w:rFonts w:cs="NimbusRomNo9L-Regu"/>
-          <w:szCs w:val="24"/>
-        </w:rPr>
-        <w:t>distributing ,</w:t>
-      </w:r>
-      <w:proofErr w:type="gramEnd"/>
-      <w:r>
-        <w:rPr>
-          <w:rFonts w:cs="NimbusRomNo9L-Regu"/>
-          <w:szCs w:val="24"/>
-        </w:rPr>
-        <w:t xml:space="preserve"> cooking and so on.  </w:t>
-      </w:r>
-      <w:proofErr w:type="gramStart"/>
-      <w:r>
-        <w:rPr>
-          <w:rFonts w:cs="NimbusRomNo9L-Regu"/>
-          <w:szCs w:val="24"/>
-        </w:rPr>
-        <w:t>(Pimentel personal communication).</w:t>
-      </w:r>
-      <w:proofErr w:type="gramEnd"/>
-      <w:r>
-        <w:rPr>
-          <w:rFonts w:cs="NimbusRomNo9L-Regu"/>
-          <w:szCs w:val="24"/>
-        </w:rPr>
-        <w:t xml:space="preserve">  </w:t>
-      </w:r>
-    </w:p>
-    <w:p>
-      <w:pPr>
-        <w:rPr>
-          <w:rFonts w:cs="NimbusRomNo9L-Regu"/>
-          <w:szCs w:val="24"/>
-        </w:rPr>
-      </w:pPr>
-    </w:p>
-    <w:p>
-      <w:pPr>
-        <w:rPr>
-          <w:rFonts w:cs="NimbusRomNo9L-Regu"/>
-          <w:szCs w:val="24"/>
-        </w:rPr>
-      </w:pPr>
-      <w:r>
-        <w:rPr>
-          <w:rFonts w:cs="NimbusRomNo9L-Regu"/>
-          <w:szCs w:val="24"/>
-        </w:rPr>
-        <w:t xml:space="preserve">.    Hamilton </w:t>
-      </w:r>
-      <w:proofErr w:type="gramStart"/>
-      <w:r>
-        <w:rPr>
-          <w:rFonts w:cs="NimbusRomNo9L-Regu"/>
-          <w:szCs w:val="24"/>
-        </w:rPr>
-        <w:t>A ,</w:t>
-      </w:r>
-      <w:proofErr w:type="gramEnd"/>
-      <w:r>
-        <w:rPr>
-          <w:rFonts w:cs="NimbusRomNo9L-Regu"/>
-          <w:szCs w:val="24"/>
-        </w:rPr>
-        <w:t xml:space="preserve"> </w:t>
-      </w:r>
-      <w:proofErr w:type="spellStart"/>
-      <w:r>
-        <w:rPr>
-          <w:rFonts w:cs="NimbusRomNo9L-Regu"/>
-          <w:szCs w:val="24"/>
-        </w:rPr>
-        <w:t>Balogh</w:t>
-      </w:r>
-      <w:proofErr w:type="spellEnd"/>
-      <w:r>
-        <w:rPr>
-          <w:rFonts w:cs="NimbusRomNo9L-Regu"/>
-          <w:szCs w:val="24"/>
-        </w:rPr>
-        <w:t xml:space="preserve"> SB, Maxwell A, Hall CAS. 2013. Efficiency of edible agriculture in </w:t>
-      </w:r>
-    </w:p>
-    <w:p>
-      <w:pPr>
-        <w:rPr>
-          <w:rFonts w:cs="NimbusRomNo9L-Regu"/>
-          <w:szCs w:val="24"/>
-        </w:rPr>
-      </w:pPr>
-      <w:r>
-        <w:rPr>
-          <w:rFonts w:cs="NimbusRomNo9L-Regu"/>
-          <w:szCs w:val="24"/>
-        </w:rPr>
-        <w:t xml:space="preserve">      Canada and the U.S. over the past 3 and 4 decades.  </w:t>
-      </w:r>
-      <w:proofErr w:type="gramStart"/>
-      <w:r>
-        <w:rPr>
-          <w:rFonts w:cs="NimbusRomNo9L-Regu"/>
-          <w:szCs w:val="24"/>
-        </w:rPr>
-        <w:t>Energies 6:1764-1793.</w:t>
-      </w:r>
-      <w:proofErr w:type="gramEnd"/>
-    </w:p>
-    <w:p>
-      <w:pPr>
-        <w:rPr>
-          <w:rFonts w:cs="NimbusRomNo9L-Regu"/>
-          <w:szCs w:val="24"/>
-        </w:rPr>
-      </w:pPr>
-      <w:proofErr w:type="gramStart"/>
-      <w:r>
-        <w:rPr>
-          <w:rFonts w:cs="NimbusRomNo9L-Regu"/>
-          <w:szCs w:val="24"/>
-        </w:rPr>
-        <w:t>The transitions from 8.3 to 8.</w:t>
-      </w:r>
-      <w:proofErr w:type="gramEnd"/>
-      <w:r>
-        <w:rPr>
-          <w:rFonts w:cs="NimbusRomNo9L-Regu"/>
-          <w:szCs w:val="24"/>
-        </w:rPr>
-        <w:t xml:space="preserve"> 4 to 8.5 to </w:t>
-      </w:r>
-      <w:proofErr w:type="gramStart"/>
-      <w:r>
-        <w:rPr>
-          <w:rFonts w:cs="NimbusRomNo9L-Regu"/>
-          <w:szCs w:val="24"/>
-        </w:rPr>
-        <w:t>8.6  seem</w:t>
-      </w:r>
-      <w:proofErr w:type="gramEnd"/>
-      <w:r>
-        <w:rPr>
-          <w:rFonts w:cs="NimbusRomNo9L-Regu"/>
-          <w:szCs w:val="24"/>
-        </w:rPr>
-        <w:t xml:space="preserve"> almost non existent</w:t>
-      </w:r>
-    </w:p>
-    <w:p>
-      <w:pPr>
-        <w:rPr>
-          <w:rFonts w:cs="NimbusRomNo9L-Regu"/>
-          <w:szCs w:val="24"/>
-        </w:rPr>
-      </w:pPr>
-      <w:r>
-        <w:rPr>
-          <w:rFonts w:cs="NimbusRomNo9L-Regu"/>
-          <w:szCs w:val="24"/>
-        </w:rPr>
-        <w:t>“Within our framework, we do not account for either the material or energetic</w:t>
-      </w:r>
-    </w:p>
-    <w:p>
-      <w:pPr>
-        <w:rPr>
-          <w:rFonts w:cs="NimbusRomNo9L-Regu"/>
-          <w:szCs w:val="24"/>
-        </w:rPr>
-      </w:pPr>
-      <w:proofErr w:type="gramStart"/>
-      <w:r>
-        <w:rPr>
-          <w:rFonts w:cs="NimbusRomNo9L-Regu"/>
-          <w:szCs w:val="24"/>
-        </w:rPr>
-        <w:t>quality</w:t>
-      </w:r>
-      <w:proofErr w:type="gramEnd"/>
-      <w:r>
-        <w:rPr>
-          <w:rFonts w:cs="NimbusRomNo9L-Regu"/>
-          <w:szCs w:val="24"/>
-        </w:rPr>
-        <w:t xml:space="preserve"> of resources that pass through the economy nor the irreversibility of economic</w:t>
-      </w:r>
-    </w:p>
-    <w:p>
-      <w:pPr>
-        <w:rPr>
-          <w:rFonts w:cs="NimbusRomNo9L-Regu"/>
-          <w:szCs w:val="24"/>
-        </w:rPr>
-      </w:pPr>
-      <w:proofErr w:type="gramStart"/>
-      <w:r>
-        <w:rPr>
-          <w:rFonts w:cs="NimbusRomNo9L-Regu"/>
-          <w:szCs w:val="24"/>
-        </w:rPr>
-        <w:t>processes</w:t>
-      </w:r>
-      <w:proofErr w:type="gramEnd"/>
-      <w:r>
-        <w:rPr>
-          <w:rFonts w:cs="NimbusRomNo9L-Regu"/>
-          <w:szCs w:val="24"/>
-        </w:rPr>
-        <w:t xml:space="preserve">  “  who is OUR?  NCE?    </w:t>
-      </w:r>
-      <w:proofErr w:type="spellStart"/>
-      <w:proofErr w:type="gramStart"/>
-      <w:r>
-        <w:rPr>
-          <w:rFonts w:cs="NimbusRomNo9L-Regu"/>
-          <w:szCs w:val="24"/>
-        </w:rPr>
-        <w:t>Heun</w:t>
-      </w:r>
-      <w:proofErr w:type="spellEnd"/>
-      <w:r>
-        <w:rPr>
-          <w:rFonts w:cs="NimbusRomNo9L-Regu"/>
-          <w:szCs w:val="24"/>
-        </w:rPr>
-        <w:t xml:space="preserve"> yet l.?</w:t>
-      </w:r>
-      <w:proofErr w:type="gramEnd"/>
-      <w:r>
-        <w:rPr>
-          <w:rFonts w:cs="NimbusRomNo9L-Regu"/>
-          <w:szCs w:val="24"/>
-        </w:rPr>
-        <w:t xml:space="preserve">  I thought that is what you did do???  </w:t>
-      </w:r>
-    </w:p>
-    <w:p>
-      <w:pPr>
-        <w:rPr>
-          <w:rFonts w:cs="NimbusRomNo9L-Regu"/>
-          <w:szCs w:val="24"/>
-        </w:rPr>
-      </w:pPr>
-      <w:r>
-        <w:rPr>
-          <w:rFonts w:cs="NimbusRomNo9L-Regu"/>
-          <w:szCs w:val="24"/>
-        </w:rPr>
-        <w:t>In industrialized societies, it may be negligible</w:t>
-      </w:r>
-      <w:proofErr w:type="gramStart"/>
-      <w:r>
-        <w:rPr>
-          <w:rFonts w:cs="NimbusRomNo9L-Regu"/>
-          <w:szCs w:val="24"/>
-        </w:rPr>
-        <w:t>,   It</w:t>
-      </w:r>
-      <w:proofErr w:type="gramEnd"/>
-      <w:r>
-        <w:rPr>
-          <w:rFonts w:cs="NimbusRomNo9L-Regu"/>
-          <w:szCs w:val="24"/>
-        </w:rPr>
-        <w:t xml:space="preserve"> IS negligible </w:t>
-      </w:r>
+    </w:p>
+    <w:p>
+      <w:pPr>
+        <w:rPr>
+          <w:rFonts w:cs="NimbusRomNo9L-Regu"/>
+          <w:szCs w:val="24"/>
+        </w:rPr>
+      </w:pPr>
     </w:p>
     <w:p>
       <w:pPr>
@@ -10650,7 +10910,7 @@
           <w:rPr>
             <w:noProof/>
           </w:rPr>
-          <w:t>18</w:t>
+          <w:t>20</w:t>
         </w:r>
         <w:r>
           <w:rPr>
@@ -10853,7 +11113,7 @@
   <w:style w:type="paragraph" w:default="1" w:styleId="Normal">
     <w:name w:val="Normal"/>
     <w:qFormat/>
-    <w:rsid w:val="00F55A80"/>
+    <w:rsid w:val="00900F32"/>
     <w:rPr>
       <w:rFonts w:asciiTheme="majorHAnsi" w:hAnsiTheme="majorHAnsi"/>
       <w:sz w:val="24"/>
@@ -11178,7 +11438,7 @@
   <w:style w:type="paragraph" w:default="1" w:styleId="Normal">
     <w:name w:val="Normal"/>
     <w:qFormat/>
-    <w:rsid w:val="00F55A80"/>
+    <w:rsid w:val="00900F32"/>
     <w:rPr>
       <w:rFonts w:asciiTheme="majorHAnsi" w:hAnsiTheme="majorHAnsi"/>
       <w:sz w:val="24"/>
@@ -11634,7 +11894,7 @@
 </file>
 
 <file path=customXml/itemProps1.xml><?xml version="1.0" encoding="utf-8"?>
-<ds:datastoreItem xmlns:ds="http://schemas.openxmlformats.org/officeDocument/2006/customXml" ds:itemID="{358FA043-427F-4A40-A1CD-7E633357E96A}">
+<ds:datastoreItem xmlns:ds="http://schemas.openxmlformats.org/officeDocument/2006/customXml" ds:itemID="{58434953-F933-4E41-9255-60DCE83F486C}">
   <ds:schemaRefs>
     <ds:schemaRef ds:uri="http://schemas.openxmlformats.org/officeDocument/2006/bibliography"/>
   </ds:schemaRefs>

</xml_diff>